<commit_message>
HA04 + HA06 done
</commit_message>
<xml_diff>
--- a/Portfolio/Hausaufgaben/6_Forschungsprojekte/Forschungsprojekte_Johannes_1.docx
+++ b/Portfolio/Hausaufgaben/6_Forschungsprojekte/Forschungsprojekte_Johannes_1.docx
@@ -8,25 +8,42 @@
         <w:bidi w:val="0"/>
         <w:jc w:val="left"/>
         <w:rPr>
-          <w:rFonts w:ascii="Liberation Sans" w:hAnsi="Liberation Sans"/>
-          <w:b/>
+          <w:sz w:val="32"/>
+          <w:szCs w:val="32"/>
+        </w:rPr>
+      </w:pPr>
+      <w:r>
+        <w:rPr>
+          <w:rFonts w:ascii="Liberation Sans" w:hAnsi="Liberation Sans"/>
           <w:b/>
           <w:bCs/>
-          <w:sz w:val="40"/>
-          <w:szCs w:val="40"/>
+          <w:sz w:val="32"/>
+          <w:szCs w:val="32"/>
           <w:u w:val="none"/>
         </w:rPr>
-      </w:pPr>
+        <w:t xml:space="preserve">HA 06: </w:t>
+      </w:r>
       <w:r>
         <w:rPr>
           <w:rFonts w:ascii="Liberation Sans" w:hAnsi="Liberation Sans"/>
           <w:b/>
           <w:bCs/>
-          <w:sz w:val="40"/>
-          <w:szCs w:val="40"/>
+          <w:sz w:val="32"/>
+          <w:szCs w:val="32"/>
           <w:u w:val="none"/>
         </w:rPr>
-        <w:t>Welche Forschungsprojekte sollten an Universitäten in Zukunft stärker gefördert werden?</w:t>
+        <w:t xml:space="preserve">Welche Forschungsprojekte sollten an Universitäten in Zukunft stärker gefördert werden? </w:t>
+      </w:r>
+      <w:r>
+        <w:rPr>
+          <w:rFonts w:ascii="Liberation Sans" w:hAnsi="Liberation Sans"/>
+          <w:b/>
+          <w:bCs/>
+          <w:sz w:val="32"/>
+          <w:szCs w:val="32"/>
+          <w:u w:val="none"/>
+        </w:rPr>
+        <w:t>(Rohversion)</w:t>
       </w:r>
     </w:p>
     <w:p>
@@ -182,6 +199,21 @@
           <w:szCs w:val="24"/>
         </w:rPr>
         <w:t>Gleichzeitig haben Universitäten die Möglichkeit, die Bevölkerung aufzuklären und Fakten zu schaffen. Aus einer Studie der Hochschule Bingen geht zum Beispiel hervor, dass Gründächer gegenüber Kiesdächern bezüglich Biodiversität, Mikroklima und Wasserhaushalt bedeutend wertvoller sind. (Hietel, Panferov &amp; Rößner, 2016)</w:t>
+      </w:r>
+    </w:p>
+    <w:p>
+      <w:pPr>
+        <w:pStyle w:val="Normal"/>
+        <w:bidi w:val="0"/>
+        <w:jc w:val="left"/>
+        <w:rPr>
+          <w:rFonts w:ascii="Liberation Sans" w:hAnsi="Liberation Sans"/>
+        </w:rPr>
+      </w:pPr>
+      <w:r>
+        <w:rPr>
+          <w:rFonts w:ascii="Liberation Sans" w:hAnsi="Liberation Sans"/>
+        </w:rPr>
       </w:r>
     </w:p>
     <w:p>
@@ -493,7 +525,6 @@
       <w:type w:val="continuous"/>
       <w:pgSz w:w="12240" w:h="15840"/>
       <w:pgMar w:left="1134" w:right="1134" w:header="0" w:top="1134" w:footer="0" w:bottom="1134" w:gutter="0"/>
-      <w:pgNumType w:fmt="decimal"/>
       <w:formProt w:val="false"/>
       <w:textDirection w:val="lrTb"/>
       <w:docGrid w:type="default" w:linePitch="100" w:charSpace="0"/>

</xml_diff>